<commit_message>
Add abs and factorial
</commit_message>
<xml_diff>
--- a/Курсач.docx
+++ b/Курсач.docx
@@ -18,8 +18,6 @@
         </w:rPr>
       </w:pPr>
       <w:bookmarkStart w:id="0" w:name="_Toc519521755"/>
-      <w:bookmarkStart w:id="1" w:name="_GoBack"/>
-      <w:bookmarkEnd w:id="1"/>
     </w:p>
     <w:tbl>
       <w:tblPr>
@@ -373,7 +371,7 @@
                     </wp:inline>
                   </w:drawing>
                 </mc:Choice>
-                <mc:Fallback xmlns:cx="http://schemas.microsoft.com/office/drawing/2014/chartex" xmlns:cx1="http://schemas.microsoft.com/office/drawing/2015/9/8/chartex" xmlns:cx2="http://schemas.microsoft.com/office/drawing/2015/10/21/chartex" xmlns:cx3="http://schemas.microsoft.com/office/drawing/2016/5/9/chartex" xmlns:cx4="http://schemas.microsoft.com/office/drawing/2016/5/10/chartex" xmlns:cx5="http://schemas.microsoft.com/office/drawing/2016/5/11/chartex" xmlns:cx6="http://schemas.microsoft.com/office/drawing/2016/5/12/chartex" xmlns:cx7="http://schemas.microsoft.com/office/drawing/2016/5/13/chartex" xmlns:cx8="http://schemas.microsoft.com/office/drawing/2016/5/14/chartex" xmlns:aink="http://schemas.microsoft.com/office/drawing/2016/ink" xmlns:am3d="http://schemas.microsoft.com/office/drawing/2017/model3d" xmlns:w15="http://schemas.microsoft.com/office/word/2012/wordml" xmlns:w16cid="http://schemas.microsoft.com/office/word/2016/wordml/cid" xmlns:w16se="http://schemas.microsoft.com/office/word/2015/wordml/symex">
+                <mc:Fallback xmlns:w16se="http://schemas.microsoft.com/office/word/2015/wordml/symex" xmlns:w16cid="http://schemas.microsoft.com/office/word/2016/wordml/cid" xmlns:w15="http://schemas.microsoft.com/office/word/2012/wordml" xmlns:am3d="http://schemas.microsoft.com/office/drawing/2017/model3d" xmlns:aink="http://schemas.microsoft.com/office/drawing/2016/ink" xmlns:cx8="http://schemas.microsoft.com/office/drawing/2016/5/14/chartex" xmlns:cx7="http://schemas.microsoft.com/office/drawing/2016/5/13/chartex" xmlns:cx6="http://schemas.microsoft.com/office/drawing/2016/5/12/chartex" xmlns:cx5="http://schemas.microsoft.com/office/drawing/2016/5/11/chartex" xmlns:cx4="http://schemas.microsoft.com/office/drawing/2016/5/10/chartex" xmlns:cx3="http://schemas.microsoft.com/office/drawing/2016/5/9/chartex" xmlns:cx2="http://schemas.microsoft.com/office/drawing/2015/10/21/chartex" xmlns:cx1="http://schemas.microsoft.com/office/drawing/2015/9/8/chartex" xmlns:cx="http://schemas.microsoft.com/office/drawing/2014/chartex">
                   <w:pict>
                     <v:group w14:anchorId="3CF23159" id="Полотно 13" o:spid="_x0000_s1026" editas="canvas" style="width:459pt;height:27pt;mso-position-horizontal-relative:char;mso-position-vertical-relative:line" coordsize="58293,3429" o:gfxdata="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">
                       <v:shapetype id="_x0000_t75" coordsize="21600,21600" o:spt="75" o:preferrelative="t" path="m@4@5l@4@11@9@11@9@5xe" filled="f" stroked="f">
@@ -950,7 +948,25 @@
                 <w:szCs w:val="24"/>
                 <w:lang w:eastAsia="ru-RU"/>
               </w:rPr>
-              <w:t>Г. *. Милонов</w:t>
+              <w:t xml:space="preserve">Г. </w:t>
+            </w:r>
+            <w:r>
+              <w:rPr>
+                <w:rFonts w:ascii="Times New Roman" w:eastAsia="Times New Roman" w:hAnsi="Times New Roman" w:cs="Times New Roman"/>
+                <w:sz w:val="24"/>
+                <w:szCs w:val="24"/>
+                <w:lang w:eastAsia="ru-RU"/>
+              </w:rPr>
+              <w:t>А</w:t>
+            </w:r>
+            <w:r>
+              <w:rPr>
+                <w:rFonts w:ascii="Times New Roman" w:eastAsia="Times New Roman" w:hAnsi="Times New Roman" w:cs="Times New Roman"/>
+                <w:sz w:val="24"/>
+                <w:szCs w:val="24"/>
+                <w:lang w:eastAsia="ru-RU"/>
+              </w:rPr>
+              <w:t>. Милонов</w:t>
             </w:r>
           </w:p>
         </w:tc>
@@ -2517,11 +2533,26 @@
       <w:pPr>
         <w:pStyle w:val="1-"/>
       </w:pPr>
-      <w:bookmarkStart w:id="2" w:name="_Toc199457577"/>
+      <w:bookmarkStart w:id="1" w:name="_Toc199457577"/>
       <w:r>
         <w:lastRenderedPageBreak/>
         <w:t>Техническое задание</w:t>
       </w:r>
+      <w:bookmarkEnd w:id="1"/>
+    </w:p>
+    <w:p>
+      <w:pPr>
+        <w:pStyle w:val="11"/>
+      </w:pPr>
+    </w:p>
+    <w:p>
+      <w:pPr>
+        <w:pStyle w:val="2-"/>
+      </w:pPr>
+      <w:bookmarkStart w:id="2" w:name="_Toc199457578"/>
+      <w:r>
+        <w:t>Аннотация</w:t>
+      </w:r>
       <w:bookmarkEnd w:id="2"/>
     </w:p>
     <w:p>
@@ -2531,303 +2562,288 @@
     </w:p>
     <w:p>
       <w:pPr>
+        <w:pStyle w:val="11"/>
+      </w:pPr>
+      <w:r>
+        <w:t xml:space="preserve">Наименование программы – «Функциональный калькулятор на функциональном языке программирования </w:t>
+      </w:r>
+      <w:r>
+        <w:rPr>
+          <w:lang w:val="en-US"/>
+        </w:rPr>
+        <w:t>Common</w:t>
+      </w:r>
+      <w:r>
+        <w:t xml:space="preserve"> </w:t>
+      </w:r>
+      <w:r>
+        <w:rPr>
+          <w:lang w:val="en-US"/>
+        </w:rPr>
+        <w:t>Lisp</w:t>
+      </w:r>
+      <w:r>
+        <w:t>».</w:t>
+      </w:r>
+    </w:p>
+    <w:p>
+      <w:pPr>
+        <w:pStyle w:val="11"/>
+      </w:pPr>
+      <w:r>
+        <w:t xml:space="preserve">Назначение программы – вычисление математических выражений с возможностью </w:t>
+      </w:r>
+      <w:r>
+        <w:t>определения</w:t>
+      </w:r>
+      <w:r>
+        <w:t xml:space="preserve"> новы</w:t>
+      </w:r>
+      <w:r>
+        <w:t>х</w:t>
+      </w:r>
+      <w:r>
+        <w:t xml:space="preserve"> функци</w:t>
+      </w:r>
+      <w:r>
+        <w:t>й</w:t>
+      </w:r>
+      <w:r>
+        <w:t xml:space="preserve"> </w:t>
+      </w:r>
+      <w:r>
+        <w:t>и</w:t>
+      </w:r>
+      <w:r>
+        <w:t xml:space="preserve"> последующим их использованием.</w:t>
+      </w:r>
+    </w:p>
+    <w:p>
+      <w:pPr>
+        <w:pStyle w:val="11"/>
+      </w:pPr>
+      <w:r>
+        <w:t>Краткая характеристика программы – данное программное средство предоставляет</w:t>
+      </w:r>
+      <w:r>
+        <w:t xml:space="preserve"> пользователю возможность вычислять математические выражения с использованием встроенных операций (+, -, *, /, </w:t>
+      </w:r>
+      <w:r>
+        <w:t>^, %, | |, !)</w:t>
+      </w:r>
+      <w:r>
+        <w:t>, встроенных функций (</w:t>
+      </w:r>
+      <w:proofErr w:type="spellStart"/>
+      <w:r>
+        <w:rPr>
+          <w:lang w:val="en-US"/>
+        </w:rPr>
+        <w:t>lg</w:t>
+      </w:r>
+      <w:proofErr w:type="spellEnd"/>
+      <w:r>
+        <w:t xml:space="preserve">, </w:t>
+      </w:r>
+      <w:proofErr w:type="spellStart"/>
+      <w:r>
+        <w:rPr>
+          <w:lang w:val="en-US"/>
+        </w:rPr>
+        <w:t>ln</w:t>
+      </w:r>
+      <w:proofErr w:type="spellEnd"/>
+      <w:r>
+        <w:t xml:space="preserve">, </w:t>
+      </w:r>
+      <w:r>
+        <w:rPr>
+          <w:lang w:val="en-US"/>
+        </w:rPr>
+        <w:t>log</w:t>
+      </w:r>
+      <w:r>
+        <w:t xml:space="preserve">, </w:t>
+      </w:r>
+      <w:r>
+        <w:rPr>
+          <w:lang w:val="en-US"/>
+        </w:rPr>
+        <w:t>sin</w:t>
+      </w:r>
+      <w:r>
+        <w:t xml:space="preserve">, </w:t>
+      </w:r>
+      <w:proofErr w:type="spellStart"/>
+      <w:r>
+        <w:rPr>
+          <w:lang w:val="en-US"/>
+        </w:rPr>
+        <w:t>cos</w:t>
+      </w:r>
+      <w:proofErr w:type="spellEnd"/>
+      <w:r>
+        <w:t xml:space="preserve">, </w:t>
+      </w:r>
+      <w:proofErr w:type="spellStart"/>
+      <w:r>
+        <w:rPr>
+          <w:lang w:val="en-US"/>
+        </w:rPr>
+        <w:t>tg</w:t>
+      </w:r>
+      <w:proofErr w:type="spellEnd"/>
+      <w:r>
+        <w:t xml:space="preserve">, </w:t>
+      </w:r>
+      <w:proofErr w:type="spellStart"/>
+      <w:r>
+        <w:rPr>
+          <w:lang w:val="en-US"/>
+        </w:rPr>
+        <w:t>arcsin</w:t>
+      </w:r>
+      <w:proofErr w:type="spellEnd"/>
+      <w:r>
+        <w:t xml:space="preserve">, </w:t>
+      </w:r>
+      <w:proofErr w:type="spellStart"/>
+      <w:r>
+        <w:rPr>
+          <w:lang w:val="en-US"/>
+        </w:rPr>
+        <w:t>arccos</w:t>
+      </w:r>
+      <w:proofErr w:type="spellEnd"/>
+      <w:r>
+        <w:t xml:space="preserve">, </w:t>
+      </w:r>
+      <w:proofErr w:type="spellStart"/>
+      <w:r>
+        <w:rPr>
+          <w:lang w:val="en-US"/>
+        </w:rPr>
+        <w:t>arctg</w:t>
+      </w:r>
+      <w:proofErr w:type="spellEnd"/>
+      <w:r>
+        <w:t xml:space="preserve">, </w:t>
+      </w:r>
+      <w:r>
+        <w:rPr>
+          <w:lang w:val="en-US"/>
+        </w:rPr>
+        <w:t>d</w:t>
+      </w:r>
+      <w:r>
+        <w:t>/</w:t>
+      </w:r>
+      <w:r>
+        <w:rPr>
+          <w:lang w:val="en-US"/>
+        </w:rPr>
+        <w:t>dx</w:t>
+      </w:r>
+      <w:r>
+        <w:t xml:space="preserve">) </w:t>
+      </w:r>
+      <w:r>
+        <w:t>встроенных констант (</w:t>
+      </w:r>
+      <w:r>
+        <w:rPr>
+          <w:lang w:val="en-US"/>
+        </w:rPr>
+        <w:t>e</w:t>
+      </w:r>
+      <w:r>
+        <w:t xml:space="preserve">, </w:t>
+      </w:r>
+      <w:r>
+        <w:t>π)</w:t>
+      </w:r>
+      <w:r>
+        <w:t xml:space="preserve">, а так возможностью </w:t>
+      </w:r>
+      <w:r>
+        <w:t>определять</w:t>
+      </w:r>
+      <w:r>
+        <w:t xml:space="preserve"> новые </w:t>
+      </w:r>
+      <w:r>
+        <w:t xml:space="preserve">математические </w:t>
+      </w:r>
+      <w:r>
+        <w:t xml:space="preserve">функции, которые также можно будет использовать в вычисляемых математических выражениях. Область применения </w:t>
+      </w:r>
+      <w:r>
+        <w:t>–</w:t>
+      </w:r>
+      <w:r>
+        <w:t xml:space="preserve"> </w:t>
+      </w:r>
+      <w:r>
+        <w:t xml:space="preserve">научные исследования с проведением </w:t>
+      </w:r>
+      <w:r>
+        <w:t xml:space="preserve">сложных математических расчётов, расчёт бизнес показателей (рентабельности проектов, оценка доходности, расчёт затрат на производство) и другие области деятельности, где необходимы вычисление выражений с применением </w:t>
+      </w:r>
+      <w:r>
+        <w:t>настраиваемых функций.</w:t>
+      </w:r>
+    </w:p>
+    <w:p>
+      <w:pPr>
+        <w:pStyle w:val="11"/>
+      </w:pPr>
+      <w:r>
+        <w:t xml:space="preserve">Используемые при разработки инструменты – </w:t>
+      </w:r>
+      <w:r>
+        <w:t xml:space="preserve">онлайн компилятор функционального языка </w:t>
+      </w:r>
+      <w:r>
+        <w:rPr>
+          <w:lang w:val="en-US"/>
+        </w:rPr>
+        <w:t>Common</w:t>
+      </w:r>
+      <w:r>
+        <w:t xml:space="preserve"> </w:t>
+      </w:r>
+      <w:r>
+        <w:rPr>
+          <w:lang w:val="en-US"/>
+        </w:rPr>
+        <w:t>Lisp</w:t>
+      </w:r>
+      <w:r>
+        <w:t xml:space="preserve"> (https://onecompiler.com/commonlisp).</w:t>
+      </w:r>
+    </w:p>
+    <w:p>
+      <w:pPr>
+        <w:pStyle w:val="11"/>
+      </w:pPr>
+      <w:r>
+        <w:t>Основание для разработки программы – учебный план по специальности 01.04.02 «Прикладная математика и информатика» для дисциплины «Функциональное программирование».</w:t>
+      </w:r>
+    </w:p>
+    <w:p>
+      <w:pPr>
+        <w:pStyle w:val="11"/>
+      </w:pPr>
+    </w:p>
+    <w:p>
+      <w:pPr>
         <w:pStyle w:val="2-"/>
       </w:pPr>
-      <w:bookmarkStart w:id="3" w:name="_Toc199457578"/>
-      <w:r>
-        <w:t>Аннотация</w:t>
+      <w:bookmarkStart w:id="3" w:name="_Toc199457579"/>
+      <w:r>
+        <w:t>Требования к функциональным характеристикам</w:t>
       </w:r>
       <w:bookmarkEnd w:id="3"/>
-    </w:p>
-    <w:p>
-      <w:pPr>
-        <w:pStyle w:val="11"/>
-      </w:pPr>
-    </w:p>
-    <w:p>
-      <w:pPr>
-        <w:pStyle w:val="11"/>
-      </w:pPr>
-      <w:r>
-        <w:t xml:space="preserve">Наименование программы – «Функциональный калькулятор на функциональном языке программирования </w:t>
-      </w:r>
-      <w:r>
-        <w:rPr>
-          <w:lang w:val="en-US"/>
-        </w:rPr>
-        <w:t>Common</w:t>
-      </w:r>
-      <w:r>
-        <w:t xml:space="preserve"> </w:t>
-      </w:r>
-      <w:r>
-        <w:rPr>
-          <w:lang w:val="en-US"/>
-        </w:rPr>
-        <w:t>Lisp</w:t>
-      </w:r>
-      <w:r>
-        <w:t>».</w:t>
-      </w:r>
-    </w:p>
-    <w:p>
-      <w:pPr>
-        <w:pStyle w:val="11"/>
-      </w:pPr>
-      <w:r>
-        <w:t xml:space="preserve">Назначение программы – вычисление математических выражений с возможностью </w:t>
-      </w:r>
-      <w:r>
-        <w:t>определения</w:t>
-      </w:r>
-      <w:r>
-        <w:t xml:space="preserve"> новы</w:t>
-      </w:r>
-      <w:r>
-        <w:t>х</w:t>
-      </w:r>
-      <w:r>
-        <w:t xml:space="preserve"> функци</w:t>
-      </w:r>
-      <w:r>
-        <w:t>й</w:t>
-      </w:r>
-      <w:r>
-        <w:t xml:space="preserve"> </w:t>
-      </w:r>
-      <w:r>
-        <w:t>и</w:t>
-      </w:r>
-      <w:r>
-        <w:t xml:space="preserve"> последующим их использованием.</w:t>
-      </w:r>
-    </w:p>
-    <w:p>
-      <w:pPr>
-        <w:pStyle w:val="11"/>
-      </w:pPr>
-      <w:r>
-        <w:t>Краткая характеристика программы – данное программное средство предоставляет</w:t>
-      </w:r>
-      <w:r>
-        <w:t xml:space="preserve"> пользователю возможность вычислять математические выражения с использованием встроенных операций (+, -, *, /, </w:t>
-      </w:r>
-      <w:r>
-        <w:t>^, %, | |, !)</w:t>
-      </w:r>
-      <w:r>
-        <w:t>, встроенных функций (</w:t>
-      </w:r>
-      <w:proofErr w:type="spellStart"/>
-      <w:r>
-        <w:rPr>
-          <w:lang w:val="en-US"/>
-        </w:rPr>
-        <w:t>lg</w:t>
-      </w:r>
-      <w:proofErr w:type="spellEnd"/>
-      <w:r>
-        <w:t xml:space="preserve">, </w:t>
-      </w:r>
-      <w:proofErr w:type="spellStart"/>
-      <w:r>
-        <w:rPr>
-          <w:lang w:val="en-US"/>
-        </w:rPr>
-        <w:t>ln</w:t>
-      </w:r>
-      <w:proofErr w:type="spellEnd"/>
-      <w:r>
-        <w:t xml:space="preserve">, </w:t>
-      </w:r>
-      <w:r>
-        <w:rPr>
-          <w:lang w:val="en-US"/>
-        </w:rPr>
-        <w:t>log</w:t>
-      </w:r>
-      <w:r>
-        <w:t xml:space="preserve">, </w:t>
-      </w:r>
-      <w:r>
-        <w:rPr>
-          <w:lang w:val="en-US"/>
-        </w:rPr>
-        <w:t>sin</w:t>
-      </w:r>
-      <w:r>
-        <w:t xml:space="preserve">, </w:t>
-      </w:r>
-      <w:proofErr w:type="spellStart"/>
-      <w:r>
-        <w:rPr>
-          <w:lang w:val="en-US"/>
-        </w:rPr>
-        <w:t>cos</w:t>
-      </w:r>
-      <w:proofErr w:type="spellEnd"/>
-      <w:r>
-        <w:t xml:space="preserve">, </w:t>
-      </w:r>
-      <w:proofErr w:type="spellStart"/>
-      <w:r>
-        <w:rPr>
-          <w:lang w:val="en-US"/>
-        </w:rPr>
-        <w:t>tg</w:t>
-      </w:r>
-      <w:proofErr w:type="spellEnd"/>
-      <w:r>
-        <w:t xml:space="preserve">, </w:t>
-      </w:r>
-      <w:proofErr w:type="spellStart"/>
-      <w:r>
-        <w:rPr>
-          <w:lang w:val="en-US"/>
-        </w:rPr>
-        <w:t>arcsin</w:t>
-      </w:r>
-      <w:proofErr w:type="spellEnd"/>
-      <w:r>
-        <w:t xml:space="preserve">, </w:t>
-      </w:r>
-      <w:proofErr w:type="spellStart"/>
-      <w:r>
-        <w:rPr>
-          <w:lang w:val="en-US"/>
-        </w:rPr>
-        <w:t>arccos</w:t>
-      </w:r>
-      <w:proofErr w:type="spellEnd"/>
-      <w:r>
-        <w:t xml:space="preserve">, </w:t>
-      </w:r>
-      <w:proofErr w:type="spellStart"/>
-      <w:r>
-        <w:rPr>
-          <w:lang w:val="en-US"/>
-        </w:rPr>
-        <w:t>arctg</w:t>
-      </w:r>
-      <w:proofErr w:type="spellEnd"/>
-      <w:r>
-        <w:t xml:space="preserve">, </w:t>
-      </w:r>
-      <w:r>
-        <w:rPr>
-          <w:lang w:val="en-US"/>
-        </w:rPr>
-        <w:t>d</w:t>
-      </w:r>
-      <w:r>
-        <w:t>/</w:t>
-      </w:r>
-      <w:r>
-        <w:rPr>
-          <w:lang w:val="en-US"/>
-        </w:rPr>
-        <w:t>dx</w:t>
-      </w:r>
-      <w:r>
-        <w:t xml:space="preserve">) </w:t>
-      </w:r>
-      <w:r>
-        <w:t>встроенных констант (</w:t>
-      </w:r>
-      <w:r>
-        <w:rPr>
-          <w:lang w:val="en-US"/>
-        </w:rPr>
-        <w:t>e</w:t>
-      </w:r>
-      <w:r>
-        <w:t xml:space="preserve">, </w:t>
-      </w:r>
-      <w:r>
-        <w:t>π)</w:t>
-      </w:r>
-      <w:r>
-        <w:t xml:space="preserve">, а так возможностью </w:t>
-      </w:r>
-      <w:r>
-        <w:t>определять</w:t>
-      </w:r>
-      <w:r>
-        <w:t xml:space="preserve"> новые </w:t>
-      </w:r>
-      <w:r>
-        <w:t xml:space="preserve">математические </w:t>
-      </w:r>
-      <w:r>
-        <w:t xml:space="preserve">функции, которые также можно будет использовать в вычисляемых математических выражениях. Область применения </w:t>
-      </w:r>
-      <w:r>
-        <w:t>–</w:t>
-      </w:r>
-      <w:r>
-        <w:t xml:space="preserve"> </w:t>
-      </w:r>
-      <w:r>
-        <w:t xml:space="preserve">научные исследования с проведением </w:t>
-      </w:r>
-      <w:r>
-        <w:t xml:space="preserve">сложных математических расчётов, расчёт бизнес показателей (рентабельности проектов, оценка доходности, расчёт затрат на производство) и другие области деятельности, где необходимы вычисление выражений с применением </w:t>
-      </w:r>
-      <w:r>
-        <w:t>настраиваемых функций.</w:t>
-      </w:r>
-    </w:p>
-    <w:p>
-      <w:pPr>
-        <w:pStyle w:val="11"/>
-      </w:pPr>
-      <w:r>
-        <w:t xml:space="preserve">Используемые при разработки инструменты – </w:t>
-      </w:r>
-      <w:r>
-        <w:t xml:space="preserve">онлайн компилятор функционального языка </w:t>
-      </w:r>
-      <w:r>
-        <w:rPr>
-          <w:lang w:val="en-US"/>
-        </w:rPr>
-        <w:t>Common</w:t>
-      </w:r>
-      <w:r>
-        <w:t xml:space="preserve"> </w:t>
-      </w:r>
-      <w:r>
-        <w:rPr>
-          <w:lang w:val="en-US"/>
-        </w:rPr>
-        <w:t>Lisp</w:t>
-      </w:r>
-      <w:r>
-        <w:t xml:space="preserve"> (https://onecompiler.com/commonlisp).</w:t>
-      </w:r>
-    </w:p>
-    <w:p>
-      <w:pPr>
-        <w:pStyle w:val="11"/>
-      </w:pPr>
-      <w:r>
-        <w:t>Основание для разработки программы – учебный план по специальности 01.04.02 «Прикладная математика и информатика» для дисциплины «Функциональное программирование».</w:t>
-      </w:r>
-    </w:p>
-    <w:p>
-      <w:pPr>
-        <w:pStyle w:val="11"/>
-      </w:pPr>
-    </w:p>
-    <w:p>
-      <w:pPr>
-        <w:pStyle w:val="2-"/>
-      </w:pPr>
-      <w:bookmarkStart w:id="4" w:name="_Toc199457579"/>
-      <w:r>
-        <w:t>Требования к функциональным характеристикам</w:t>
-      </w:r>
-      <w:bookmarkEnd w:id="4"/>
     </w:p>
     <w:p>
       <w:pPr>
@@ -3463,10 +3479,38 @@
       <w:pPr>
         <w:pStyle w:val="2-"/>
       </w:pPr>
-      <w:bookmarkStart w:id="5" w:name="_Toc199457580"/>
+      <w:bookmarkStart w:id="4" w:name="_Toc199457580"/>
       <w:r>
         <w:t>Требования к надёжности программы</w:t>
       </w:r>
+      <w:bookmarkEnd w:id="4"/>
+    </w:p>
+    <w:p>
+      <w:pPr>
+        <w:pStyle w:val="11"/>
+      </w:pPr>
+    </w:p>
+    <w:p>
+      <w:pPr>
+        <w:pStyle w:val="11"/>
+      </w:pPr>
+      <w:r>
+        <w:t>В случае некорректной входной информации программа будет выводить сообщение о ошибке с указанием места ошибки.</w:t>
+      </w:r>
+    </w:p>
+    <w:p>
+      <w:pPr>
+        <w:pStyle w:val="11"/>
+      </w:pPr>
+    </w:p>
+    <w:p>
+      <w:pPr>
+        <w:pStyle w:val="2-"/>
+      </w:pPr>
+      <w:bookmarkStart w:id="5" w:name="_Toc199457581"/>
+      <w:r>
+        <w:t>Требования к составу и параметрам технических средств</w:t>
+      </w:r>
       <w:bookmarkEnd w:id="5"/>
     </w:p>
     <w:p>
@@ -3479,7 +3523,24 @@
         <w:pStyle w:val="11"/>
       </w:pPr>
       <w:r>
-        <w:t>В случае некорректной входной информации программа будет выводить сообщение о ошибке с указанием места ошибки.</w:t>
+        <w:t>Для запуска программы необходим</w:t>
+      </w:r>
+      <w:r>
+        <w:t xml:space="preserve"> стабильный</w:t>
+      </w:r>
+      <w:r>
+        <w:t xml:space="preserve"> доступ в интернет к сайту </w:t>
+      </w:r>
+      <w:hyperlink r:id="rId10" w:history="1">
+        <w:r>
+          <w:rPr>
+            <w:rStyle w:val="a9"/>
+          </w:rPr>
+          <w:t>https://onecompiler.com/commonlisp</w:t>
+        </w:r>
+      </w:hyperlink>
+      <w:r>
+        <w:t>, куда нужно вставить исходный код программы, ввести входную информацию и запустить программу.</w:t>
       </w:r>
     </w:p>
     <w:p>
@@ -3491,9 +3552,9 @@
       <w:pPr>
         <w:pStyle w:val="2-"/>
       </w:pPr>
-      <w:bookmarkStart w:id="6" w:name="_Toc199457581"/>
-      <w:r>
-        <w:t>Требования к составу и параметрам технических средств</w:t>
+      <w:bookmarkStart w:id="6" w:name="_Toc199457582"/>
+      <w:r>
+        <w:t>Порядок контроля и приёмки</w:t>
       </w:r>
       <w:bookmarkEnd w:id="6"/>
     </w:p>
@@ -3507,24 +3568,7 @@
         <w:pStyle w:val="11"/>
       </w:pPr>
       <w:r>
-        <w:t>Для запуска программы необходим</w:t>
-      </w:r>
-      <w:r>
-        <w:t xml:space="preserve"> стабильный</w:t>
-      </w:r>
-      <w:r>
-        <w:t xml:space="preserve"> доступ в интернет к сайту </w:t>
-      </w:r>
-      <w:hyperlink r:id="rId10" w:history="1">
-        <w:r>
-          <w:rPr>
-            <w:rStyle w:val="a9"/>
-          </w:rPr>
-          <w:t>https://onecompiler.com/commonlisp</w:t>
-        </w:r>
-      </w:hyperlink>
-      <w:r>
-        <w:t>, куда нужно вставить исходный код программы, ввести входную информацию и запустить программу.</w:t>
+        <w:t>При приёмке программы должны быть проведены тесты. Тесты должны демонстрировать соответствие программы каждому функциональному требованию. Корректность работы и правильность результатов теста будет проверяться с помощью ожидаемых результатов.</w:t>
       </w:r>
     </w:p>
     <w:p>
@@ -3534,13 +3578,28 @@
     </w:p>
     <w:p>
       <w:pPr>
+        <w:pStyle w:val="1-"/>
+      </w:pPr>
+      <w:bookmarkStart w:id="7" w:name="_Toc199457583"/>
+      <w:r>
+        <w:t>Структура программного обеспечения</w:t>
+      </w:r>
+      <w:bookmarkEnd w:id="7"/>
+    </w:p>
+    <w:p>
+      <w:pPr>
+        <w:pStyle w:val="11"/>
+      </w:pPr>
+    </w:p>
+    <w:p>
+      <w:pPr>
         <w:pStyle w:val="2-"/>
       </w:pPr>
-      <w:bookmarkStart w:id="7" w:name="_Toc199457582"/>
-      <w:r>
-        <w:t>Порядок контроля и приёмки</w:t>
-      </w:r>
-      <w:bookmarkEnd w:id="7"/>
+      <w:bookmarkStart w:id="8" w:name="_Toc199457584"/>
+      <w:r>
+        <w:t>Алгоритм работы программы</w:t>
+      </w:r>
+      <w:bookmarkEnd w:id="8"/>
     </w:p>
     <w:p>
       <w:pPr>
@@ -3551,9 +3610,6 @@
       <w:pPr>
         <w:pStyle w:val="11"/>
       </w:pPr>
-      <w:r>
-        <w:t>При приёмке программы должны быть проведены тесты. Тесты должны демонстрировать соответствие программы каждому функциональному требованию. Корректность работы и правильность результатов теста будет проверяться с помощью ожидаемых результатов.</w:t>
-      </w:r>
     </w:p>
     <w:p>
       <w:pPr>
@@ -3562,13 +3618,13 @@
     </w:p>
     <w:p>
       <w:pPr>
-        <w:pStyle w:val="1-"/>
-      </w:pPr>
-      <w:bookmarkStart w:id="8" w:name="_Toc199457583"/>
-      <w:r>
-        <w:t>Структура программного обеспечения</w:t>
-      </w:r>
-      <w:bookmarkEnd w:id="8"/>
+        <w:pStyle w:val="2-"/>
+      </w:pPr>
+      <w:bookmarkStart w:id="9" w:name="_Toc199457585"/>
+      <w:r>
+        <w:t>Используемые методы</w:t>
+      </w:r>
+      <w:bookmarkEnd w:id="9"/>
     </w:p>
     <w:p>
       <w:pPr>
@@ -3577,51 +3633,119 @@
     </w:p>
     <w:p>
       <w:pPr>
-        <w:pStyle w:val="2-"/>
-      </w:pPr>
-      <w:bookmarkStart w:id="9" w:name="_Toc199457584"/>
-      <w:r>
-        <w:t>Алгоритм работы программы</w:t>
-      </w:r>
-      <w:bookmarkEnd w:id="9"/>
-    </w:p>
-    <w:p>
-      <w:pPr>
         <w:pStyle w:val="11"/>
       </w:pPr>
+      <w:r>
+        <w:t>Для данного программного обеспечения была разработана следующая грамматика:</w:t>
+      </w:r>
     </w:p>
     <w:p>
       <w:pPr>
         <w:pStyle w:val="11"/>
-      </w:pPr>
+        <w:rPr>
+          <w:lang w:val="en-US"/>
+        </w:rPr>
+      </w:pPr>
+      <w:r>
+        <w:rPr>
+          <w:lang w:val="en-US"/>
+        </w:rPr>
+        <w:t xml:space="preserve">E    </w:t>
+      </w:r>
+      <w:proofErr w:type="gramStart"/>
+      <w:r>
+        <w:rPr>
+          <w:lang w:val="en-US"/>
+        </w:rPr>
+        <w:t>:=</w:t>
+      </w:r>
+      <w:proofErr w:type="gramEnd"/>
+      <w:r>
+        <w:rPr>
+          <w:lang w:val="en-US"/>
+        </w:rPr>
+        <w:t xml:space="preserve">   T1 E'</w:t>
+      </w:r>
     </w:p>
     <w:p>
       <w:pPr>
         <w:pStyle w:val="11"/>
-      </w:pPr>
-    </w:p>
-    <w:p>
-      <w:pPr>
-        <w:pStyle w:val="2-"/>
-      </w:pPr>
-      <w:bookmarkStart w:id="10" w:name="_Toc199457585"/>
-      <w:r>
-        <w:t>Используемые методы</w:t>
-      </w:r>
-      <w:bookmarkEnd w:id="10"/>
+        <w:rPr>
+          <w:lang w:val="en-US"/>
+        </w:rPr>
+      </w:pPr>
+      <w:r>
+        <w:rPr>
+          <w:lang w:val="en-US"/>
+        </w:rPr>
+        <w:t xml:space="preserve">E'   :=   +T1 E'   </w:t>
+      </w:r>
+      <w:proofErr w:type="gramStart"/>
+      <w:r>
+        <w:rPr>
+          <w:lang w:val="en-US"/>
+        </w:rPr>
+        <w:t>|  -</w:t>
+      </w:r>
+      <w:proofErr w:type="gramEnd"/>
+      <w:r>
+        <w:rPr>
+          <w:lang w:val="en-US"/>
+        </w:rPr>
+        <w:t xml:space="preserve">T1 E'  |  </w:t>
+      </w:r>
+      <w:proofErr w:type="spellStart"/>
+      <w:r>
+        <w:rPr>
+          <w:lang w:val="en-US"/>
+        </w:rPr>
+        <w:t>eps</w:t>
+      </w:r>
+      <w:proofErr w:type="spellEnd"/>
     </w:p>
     <w:p>
       <w:pPr>
         <w:pStyle w:val="11"/>
-      </w:pPr>
+        <w:rPr>
+          <w:lang w:val="en-US"/>
+        </w:rPr>
+      </w:pPr>
+      <w:r>
+        <w:rPr>
+          <w:lang w:val="en-US"/>
+        </w:rPr>
+        <w:t>T1   :=   T2 T1'</w:t>
+      </w:r>
     </w:p>
     <w:p>
       <w:pPr>
         <w:pStyle w:val="11"/>
-      </w:pPr>
-      <w:r>
-        <w:t>Для данного программного обеспечения была разработана следующая грамматика:</w:t>
-      </w:r>
+        <w:rPr>
+          <w:lang w:val="en-US"/>
+        </w:rPr>
+      </w:pPr>
+      <w:proofErr w:type="gramStart"/>
+      <w:r>
+        <w:rPr>
+          <w:lang w:val="en-US"/>
+        </w:rPr>
+        <w:t>T1'  :</w:t>
+      </w:r>
+      <w:proofErr w:type="gramEnd"/>
+      <w:r>
+        <w:rPr>
+          <w:lang w:val="en-US"/>
+        </w:rPr>
+        <w:t xml:space="preserve">=   *T2 T1'  |  /T2 T1' |  ^T2 T1'  |  %T2 T1'  |  </w:t>
+      </w:r>
+      <w:proofErr w:type="spellStart"/>
+      <w:r>
+        <w:rPr>
+          <w:lang w:val="en-US"/>
+        </w:rPr>
+        <w:t>eps</w:t>
+      </w:r>
+      <w:proofErr w:type="spellEnd"/>
     </w:p>
     <w:p>
       <w:pPr>
@@ -3634,21 +3758,21 @@
         <w:rPr>
           <w:lang w:val="en-US"/>
         </w:rPr>
-        <w:t xml:space="preserve">E    </w:t>
+        <w:t>T2   :</w:t>
       </w:r>
       <w:proofErr w:type="gramStart"/>
       <w:r>
         <w:rPr>
           <w:lang w:val="en-US"/>
         </w:rPr>
-        <w:t>:=</w:t>
+        <w:t>=  T21</w:t>
       </w:r>
       <w:proofErr w:type="gramEnd"/>
       <w:r>
         <w:rPr>
           <w:lang w:val="en-US"/>
         </w:rPr>
-        <w:t xml:space="preserve">   T1 E'</w:t>
+        <w:t xml:space="preserve"> T3 T22</w:t>
       </w:r>
     </w:p>
     <w:p>
@@ -3658,25 +3782,19 @@
           <w:lang w:val="en-US"/>
         </w:rPr>
       </w:pPr>
-      <w:r>
-        <w:rPr>
-          <w:lang w:val="en-US"/>
-        </w:rPr>
-        <w:t xml:space="preserve">E'   :=   +T1 E'   </w:t>
-      </w:r>
       <w:proofErr w:type="gramStart"/>
       <w:r>
         <w:rPr>
           <w:lang w:val="en-US"/>
         </w:rPr>
-        <w:t>|  -</w:t>
+        <w:t>T21  :</w:t>
       </w:r>
       <w:proofErr w:type="gramEnd"/>
       <w:r>
         <w:rPr>
           <w:lang w:val="en-US"/>
         </w:rPr>
-        <w:t xml:space="preserve">T1 E'  |  </w:t>
+        <w:t xml:space="preserve">=  -T21      |  </w:t>
       </w:r>
       <w:proofErr w:type="spellStart"/>
       <w:r>
@@ -3694,33 +3812,19 @@
           <w:lang w:val="en-US"/>
         </w:rPr>
       </w:pPr>
-      <w:r>
-        <w:rPr>
-          <w:lang w:val="en-US"/>
-        </w:rPr>
-        <w:t>T1   :=   T2 T1'</w:t>
-      </w:r>
-    </w:p>
-    <w:p>
-      <w:pPr>
-        <w:pStyle w:val="11"/>
-        <w:rPr>
-          <w:lang w:val="en-US"/>
-        </w:rPr>
-      </w:pPr>
       <w:proofErr w:type="gramStart"/>
       <w:r>
         <w:rPr>
           <w:lang w:val="en-US"/>
         </w:rPr>
-        <w:t>T1'  :</w:t>
+        <w:t>T22  :</w:t>
       </w:r>
       <w:proofErr w:type="gramEnd"/>
       <w:r>
         <w:rPr>
           <w:lang w:val="en-US"/>
         </w:rPr>
-        <w:t xml:space="preserve">=   *T2 T1'  |  /T2 T1' |  ^T2 T1'  |  %T2 T1'  |  </w:t>
+        <w:t xml:space="preserve">=  !T22      |  </w:t>
       </w:r>
       <w:proofErr w:type="spellStart"/>
       <w:r>
@@ -3730,34 +3834,6 @@
         <w:t>eps</w:t>
       </w:r>
       <w:proofErr w:type="spellEnd"/>
-    </w:p>
-    <w:p>
-      <w:pPr>
-        <w:pStyle w:val="11"/>
-        <w:rPr>
-          <w:lang w:val="en-US"/>
-        </w:rPr>
-      </w:pPr>
-      <w:r>
-        <w:rPr>
-          <w:lang w:val="en-US"/>
-        </w:rPr>
-        <w:t>T2   :</w:t>
-      </w:r>
-      <w:proofErr w:type="gramStart"/>
-      <w:r>
-        <w:rPr>
-          <w:lang w:val="en-US"/>
-        </w:rPr>
-        <w:t>=  -</w:t>
-      </w:r>
-      <w:proofErr w:type="gramEnd"/>
-      <w:r>
-        <w:rPr>
-          <w:lang w:val="en-US"/>
-        </w:rPr>
-        <w:t>T3       |  T3      |  |T3|     |  T3!</w:t>
-      </w:r>
     </w:p>
     <w:p>
       <w:pPr>
@@ -3932,7 +4008,7 @@
         <w:rPr>
           <w:lang w:val="en-US"/>
         </w:rPr>
-        <w:t>(E)</w:t>
+        <w:t>(E)    |  |E|</w:t>
       </w:r>
     </w:p>
     <w:p>
@@ -3940,31 +4016,56 @@
         <w:pStyle w:val="11"/>
       </w:pPr>
       <w:r>
+        <w:rPr>
+          <w:lang w:val="en-US"/>
+        </w:rPr>
         <w:t>N</w:t>
       </w:r>
+      <w:r>
+        <w:t xml:space="preserve">    </w:t>
+      </w:r>
       <w:proofErr w:type="gramStart"/>
       <w:r>
-        <w:t xml:space="preserve">    :</w:t>
+        <w:t>:=</w:t>
       </w:r>
       <w:proofErr w:type="gramEnd"/>
       <w:r>
-        <w:t xml:space="preserve">=   </w:t>
+        <w:t xml:space="preserve">   </w:t>
       </w:r>
       <w:proofErr w:type="spellStart"/>
       <w:r>
+        <w:rPr>
+          <w:lang w:val="en-US"/>
+        </w:rPr>
         <w:t>num</w:t>
       </w:r>
       <w:proofErr w:type="spellEnd"/>
       <w:r>
         <w:t xml:space="preserve">      |  </w:t>
       </w:r>
-      <w:proofErr w:type="spellStart"/>
-      <w:r>
+      <w:r>
+        <w:rPr>
+          <w:lang w:val="en-US"/>
+        </w:rPr>
         <w:t>pi</w:t>
       </w:r>
-      <w:proofErr w:type="spellEnd"/>
-      <w:r>
-        <w:t xml:space="preserve">      |  e        |  x</w:t>
+      <w:r>
+        <w:t xml:space="preserve">      |  </w:t>
+      </w:r>
+      <w:r>
+        <w:rPr>
+          <w:lang w:val="en-US"/>
+        </w:rPr>
+        <w:t>e</w:t>
+      </w:r>
+      <w:r>
+        <w:t xml:space="preserve">        |  </w:t>
+      </w:r>
+      <w:r>
+        <w:rPr>
+          <w:lang w:val="en-US"/>
+        </w:rPr>
+        <w:t>x</w:t>
       </w:r>
     </w:p>
     <w:p>
@@ -4011,7 +4112,31 @@
         <w:t>T</w:t>
       </w:r>
       <w:r>
-        <w:t xml:space="preserve">2, </w:t>
+        <w:t>2,</w:t>
+      </w:r>
+      <w:r>
+        <w:t xml:space="preserve"> </w:t>
+      </w:r>
+      <w:r>
+        <w:rPr>
+          <w:lang w:val="en-US"/>
+        </w:rPr>
+        <w:t>T</w:t>
+      </w:r>
+      <w:r>
+        <w:t xml:space="preserve">21, </w:t>
+      </w:r>
+      <w:r>
+        <w:rPr>
+          <w:lang w:val="en-US"/>
+        </w:rPr>
+        <w:t>T</w:t>
+      </w:r>
+      <w:r>
+        <w:t>22,</w:t>
+      </w:r>
+      <w:r>
+        <w:t xml:space="preserve"> </w:t>
       </w:r>
       <w:r>
         <w:rPr>
@@ -4054,6 +4179,7 @@
         <w:rPr>
           <w:lang w:val="en-US"/>
         </w:rPr>
+        <w:lastRenderedPageBreak/>
         <w:t>functionalCalculate</w:t>
       </w:r>
       <w:proofErr w:type="spellEnd"/>
@@ -4077,7 +4203,6 @@
         </w:numPr>
       </w:pPr>
       <w:r>
-        <w:lastRenderedPageBreak/>
         <w:t xml:space="preserve">set1, set2, set3, set4 – </w:t>
       </w:r>
       <w:r>
@@ -4129,16 +4254,59 @@
     <w:p>
       <w:pPr>
         <w:pStyle w:val="11"/>
+        <w:numPr>
+          <w:ilvl w:val="0"/>
+          <w:numId w:val="7"/>
+        </w:numPr>
+      </w:pPr>
+      <w:r>
+        <w:rPr>
+          <w:lang w:val="en-US"/>
+        </w:rPr>
+        <w:t xml:space="preserve">Factorial – </w:t>
+      </w:r>
+      <w:r>
+        <w:t>вычисляет факториал числа.</w:t>
+      </w:r>
+    </w:p>
+    <w:p>
+      <w:pPr>
+        <w:pStyle w:val="11"/>
       </w:pPr>
     </w:p>
     <w:p>
       <w:pPr>
         <w:pStyle w:val="2-"/>
       </w:pPr>
-      <w:bookmarkStart w:id="11" w:name="_Toc199457586"/>
+      <w:bookmarkStart w:id="10" w:name="_Toc199457586"/>
       <w:r>
         <w:t>Структура программы с описанием функций составных частей и связи между ними</w:t>
       </w:r>
+      <w:bookmarkEnd w:id="10"/>
+    </w:p>
+    <w:p>
+      <w:pPr>
+        <w:pStyle w:val="11"/>
+      </w:pPr>
+    </w:p>
+    <w:p>
+      <w:pPr>
+        <w:pStyle w:val="11"/>
+      </w:pPr>
+    </w:p>
+    <w:p>
+      <w:pPr>
+        <w:pStyle w:val="11"/>
+      </w:pPr>
+    </w:p>
+    <w:p>
+      <w:pPr>
+        <w:pStyle w:val="1-"/>
+      </w:pPr>
+      <w:bookmarkStart w:id="11" w:name="_Toc199457587"/>
+      <w:r>
+        <w:t>Структуры данных</w:t>
+      </w:r>
       <w:bookmarkEnd w:id="11"/>
     </w:p>
     <w:p>
@@ -4148,38 +4316,13 @@
     </w:p>
     <w:p>
       <w:pPr>
-        <w:pStyle w:val="11"/>
-      </w:pPr>
-    </w:p>
-    <w:p>
-      <w:pPr>
-        <w:pStyle w:val="11"/>
-      </w:pPr>
-    </w:p>
-    <w:p>
-      <w:pPr>
-        <w:pStyle w:val="1-"/>
-      </w:pPr>
-      <w:bookmarkStart w:id="12" w:name="_Toc199457587"/>
-      <w:r>
-        <w:t>Структуры данных</w:t>
+        <w:pStyle w:val="2-"/>
+      </w:pPr>
+      <w:bookmarkStart w:id="12" w:name="_Toc199457588"/>
+      <w:r>
+        <w:t>Входные данные</w:t>
       </w:r>
       <w:bookmarkEnd w:id="12"/>
-    </w:p>
-    <w:p>
-      <w:pPr>
-        <w:pStyle w:val="11"/>
-      </w:pPr>
-    </w:p>
-    <w:p>
-      <w:pPr>
-        <w:pStyle w:val="2-"/>
-      </w:pPr>
-      <w:bookmarkStart w:id="13" w:name="_Toc199457588"/>
-      <w:r>
-        <w:t>Входные данные</w:t>
-      </w:r>
-      <w:bookmarkEnd w:id="13"/>
     </w:p>
     <w:p>
       <w:pPr>
@@ -4285,11 +4428,11 @@
       <w:pPr>
         <w:pStyle w:val="2-"/>
       </w:pPr>
-      <w:bookmarkStart w:id="14" w:name="_Toc199457589"/>
+      <w:bookmarkStart w:id="13" w:name="_Toc199457589"/>
       <w:r>
         <w:t>Выходные данные</w:t>
       </w:r>
-      <w:bookmarkEnd w:id="14"/>
+      <w:bookmarkEnd w:id="13"/>
     </w:p>
     <w:p>
       <w:pPr>
@@ -4414,11 +4557,11 @@
       <w:pPr>
         <w:pStyle w:val="1-"/>
       </w:pPr>
-      <w:bookmarkStart w:id="15" w:name="_Toc199457590"/>
+      <w:bookmarkStart w:id="14" w:name="_Toc199457590"/>
       <w:r>
         <w:t>Методика и результаты тестирования</w:t>
       </w:r>
-      <w:bookmarkEnd w:id="15"/>
+      <w:bookmarkEnd w:id="14"/>
     </w:p>
     <w:p>
       <w:pPr>
@@ -4430,7 +4573,6 @@
         <w:pStyle w:val="11"/>
       </w:pPr>
       <w:r>
-        <w:lastRenderedPageBreak/>
         <w:t xml:space="preserve">Для запуска тестов необходим стабильный доступ в интернет к сайту </w:t>
       </w:r>
       <w:hyperlink r:id="rId11" w:history="1">
@@ -5506,14 +5648,8 @@
             <w:pPr>
               <w:pStyle w:val="11"/>
               <w:ind w:firstLine="0"/>
-              <w:rPr>
-                <w:lang w:val="en-US"/>
-              </w:rPr>
-            </w:pPr>
-            <w:r>
-              <w:rPr>
-                <w:lang w:val="en-US"/>
-              </w:rPr>
+            </w:pPr>
+            <w:r>
               <w:t>0</w:t>
             </w:r>
           </w:p>
@@ -5556,14 +5692,8 @@
             <w:pPr>
               <w:pStyle w:val="11"/>
               <w:ind w:firstLine="0"/>
-              <w:rPr>
-                <w:lang w:val="en-US"/>
-              </w:rPr>
-            </w:pPr>
-            <w:r>
-              <w:rPr>
-                <w:lang w:val="en-US"/>
-              </w:rPr>
+            </w:pPr>
+            <w:r>
               <w:t>0</w:t>
             </w:r>
           </w:p>
@@ -5709,7 +5839,7 @@
               <w:ind w:firstLine="0"/>
             </w:pPr>
             <w:r>
-              <w:t>0</w:t>
+              <w:t>1</w:t>
             </w:r>
           </w:p>
           <w:p>
@@ -5768,8 +5898,10 @@
               <w:ind w:firstLine="0"/>
             </w:pPr>
             <w:r>
-              <w:t>0</w:t>
-            </w:r>
+              <w:t>1</w:t>
+            </w:r>
+            <w:bookmarkStart w:id="15" w:name="_GoBack"/>
+            <w:bookmarkEnd w:id="15"/>
           </w:p>
           <w:p>
             <w:pPr>
@@ -8462,7 +8594,7 @@
             <w:noProof/>
             <w:sz w:val="28"/>
           </w:rPr>
-          <w:t>2</w:t>
+          <w:t>8</w:t>
         </w:r>
         <w:r>
           <w:rPr>
@@ -10643,7 +10775,7 @@
 </file>
 
 <file path=customXml/itemProps1.xml><?xml version="1.0" encoding="utf-8"?>
-<ds:datastoreItem xmlns:ds="http://schemas.openxmlformats.org/officeDocument/2006/customXml" ds:itemID="{C1006692-79EE-4B0F-97BD-7C66884EBF98}">
+<ds:datastoreItem xmlns:ds="http://schemas.openxmlformats.org/officeDocument/2006/customXml" ds:itemID="{B1831B55-3594-495F-8409-51DA1AAA05CD}">
   <ds:schemaRefs>
     <ds:schemaRef ds:uri="http://schemas.openxmlformats.org/officeDocument/2006/bibliography"/>
   </ds:schemaRefs>

</xml_diff>